<commit_message>
Upgrade SDK to 8.3.1
</commit_message>
<xml_diff>
--- a/connector-mssql/Release Notice file.docx
+++ b/connector-mssql/Release Notice file.docx
@@ -25,32 +25,22 @@
           <w:sz w:val="32"/>
           <w:szCs w:val="32"/>
         </w:rPr>
-        <w:t xml:space="preserve">Free and </w:t>
-      </w:r>
-      <w:proofErr w:type="gramStart"/>
+        <w:t>Free and Open Source</w:t>
+      </w:r>
       <w:r>
         <w:rPr>
           <w:rFonts w:ascii="Bell MT" w:hAnsi="Bell MT" w:cs="Arial"/>
           <w:sz w:val="32"/>
           <w:szCs w:val="32"/>
         </w:rPr>
-        <w:t>Open Source</w:t>
-      </w:r>
-      <w:proofErr w:type="gramEnd"/>
+        <w:t xml:space="preserve"> Software (FOSS)</w:t>
+      </w:r>
       <w:r>
         <w:rPr>
           <w:rFonts w:ascii="Bell MT" w:hAnsi="Bell MT" w:cs="Arial"/>
           <w:sz w:val="32"/>
           <w:szCs w:val="32"/>
         </w:rPr>
-        <w:t xml:space="preserve"> Software (FOSS)</w:t>
-      </w:r>
-      <w:r>
-        <w:rPr>
-          <w:rFonts w:ascii="Bell MT" w:hAnsi="Bell MT" w:cs="Arial"/>
-          <w:sz w:val="32"/>
-          <w:szCs w:val="32"/>
-        </w:rPr>
         <w:t xml:space="preserve"> Notice file</w:t>
       </w:r>
     </w:p>
@@ -78,25 +68,7 @@
           <w:sz w:val="24"/>
           <w:szCs w:val="24"/>
         </w:rPr>
-        <w:t xml:space="preserve">This document contains licensing information about free, </w:t>
-      </w:r>
-      <w:proofErr w:type="gramStart"/>
-      <w:r>
-        <w:rPr>
-          <w:rFonts w:ascii="Bell MT" w:hAnsi="Bell MT" w:cs="Arial"/>
-          <w:sz w:val="24"/>
-          <w:szCs w:val="24"/>
-        </w:rPr>
-        <w:t>open source</w:t>
-      </w:r>
-      <w:proofErr w:type="gramEnd"/>
-      <w:r>
-        <w:rPr>
-          <w:rFonts w:ascii="Bell MT" w:hAnsi="Bell MT" w:cs="Arial"/>
-          <w:sz w:val="24"/>
-          <w:szCs w:val="24"/>
-        </w:rPr>
-        <w:t xml:space="preserve"> software (FOSS) included with </w:t>
+        <w:t xml:space="preserve">This document contains licensing information about free, open source software (FOSS) included with </w:t>
       </w:r>
       <w:r>
         <w:rPr>
@@ -292,21 +264,12 @@
                 <w:color w:val="000000"/>
               </w:rPr>
             </w:pPr>
-            <w:proofErr w:type="spellStart"/>
-            <w:r>
-              <w:rPr>
-                <w:rFonts w:ascii="Calibri" w:hAnsi="Calibri" w:cs="Calibri"/>
-                <w:color w:val="000000"/>
-              </w:rPr>
-              <w:t>AssertJ</w:t>
-            </w:r>
-            <w:proofErr w:type="spellEnd"/>
-            <w:r>
-              <w:rPr>
-                <w:rFonts w:ascii="Calibri" w:hAnsi="Calibri" w:cs="Calibri"/>
-                <w:color w:val="000000"/>
-              </w:rPr>
-              <w:t xml:space="preserve"> fluent assertions</w:t>
+            <w:r>
+              <w:rPr>
+                <w:rFonts w:ascii="Calibri" w:hAnsi="Calibri" w:cs="Calibri"/>
+                <w:color w:val="000000"/>
+              </w:rPr>
+              <w:t>AssertJ fluent assertions</w:t>
             </w:r>
           </w:p>
           <w:p>
@@ -771,17 +734,8 @@
                 <w:rFonts w:ascii="Calibri" w:hAnsi="Calibri" w:cs="Calibri"/>
                 <w:color w:val="000000"/>
               </w:rPr>
-              <w:t>3.4.</w:t>
-            </w:r>
-            <w:proofErr w:type="gramStart"/>
-            <w:r>
-              <w:rPr>
-                <w:rFonts w:ascii="Calibri" w:hAnsi="Calibri" w:cs="Calibri"/>
-                <w:color w:val="000000"/>
-              </w:rPr>
-              <w:t>1.Final</w:t>
-            </w:r>
-            <w:proofErr w:type="gramEnd"/>
+              <w:t>3.4.1.Final</w:t>
+            </w:r>
           </w:p>
         </w:tc>
         <w:tc>
@@ -1087,23 +1041,7 @@
                 <w:rFonts w:ascii="Calibri" w:hAnsi="Calibri" w:cs="Calibri"/>
                 <w:color w:val="000000"/>
               </w:rPr>
-              <w:t>9.4.</w:t>
-            </w:r>
-            <w:proofErr w:type="gramStart"/>
-            <w:r>
-              <w:rPr>
-                <w:rFonts w:ascii="Calibri" w:hAnsi="Calibri" w:cs="Calibri"/>
-                <w:color w:val="000000"/>
-              </w:rPr>
-              <w:t>1.jre</w:t>
-            </w:r>
-            <w:proofErr w:type="gramEnd"/>
-            <w:r>
-              <w:rPr>
-                <w:rFonts w:ascii="Calibri" w:hAnsi="Calibri" w:cs="Calibri"/>
-                <w:color w:val="000000"/>
-              </w:rPr>
-              <w:t>11</w:t>
+              <w:t>9.4.1.jre11</w:t>
             </w:r>
           </w:p>
         </w:tc>
@@ -1492,7 +1430,6 @@
                 <w:rFonts w:ascii="Calibri" w:hAnsi="Calibri" w:cs="Calibri"/>
                 <w:color w:val="000000"/>
               </w:rPr>
-              <w:lastRenderedPageBreak/>
               <w:t>connector-core</w:t>
             </w:r>
           </w:p>
@@ -1509,14 +1446,14 @@
                 <w:rFonts w:eastAsia="Calibri" w:cs="Times New Roman"/>
                 <w:bCs/>
               </w:rPr>
-              <w:t>Version: 0.</w:t>
+              <w:t xml:space="preserve">Version: </w:t>
             </w:r>
             <w:r>
               <w:rPr>
                 <w:rFonts w:eastAsia="Calibri" w:cs="Times New Roman"/>
                 <w:bCs/>
               </w:rPr>
-              <w:t>4.0</w:t>
+              <w:t>8.3.1</w:t>
             </w:r>
           </w:p>
         </w:tc>
@@ -1603,14 +1540,14 @@
                 <w:rFonts w:eastAsia="Calibri" w:cs="Times New Roman"/>
                 <w:bCs/>
               </w:rPr>
-              <w:t>Version: 0.</w:t>
+              <w:t xml:space="preserve">Version: </w:t>
             </w:r>
             <w:r>
               <w:rPr>
                 <w:rFonts w:eastAsia="Calibri" w:cs="Times New Roman"/>
                 <w:bCs/>
               </w:rPr>
-              <w:t>4.0</w:t>
+              <w:t>8.3.1</w:t>
             </w:r>
           </w:p>
         </w:tc>
@@ -1790,7 +1727,6 @@
                 <w:color w:val="000000"/>
               </w:rPr>
             </w:pPr>
-            <w:proofErr w:type="spellStart"/>
             <w:r>
               <w:rPr>
                 <w:rFonts w:ascii="Calibri" w:hAnsi="Calibri" w:cs="Calibri"/>
@@ -1798,7 +1734,6 @@
               </w:rPr>
               <w:t>mockito-junit-jupiter</w:t>
             </w:r>
-            <w:proofErr w:type="spellEnd"/>
           </w:p>
           <w:p>
             <w:pPr>
@@ -1902,7 +1837,6 @@
                 <w:color w:val="000000"/>
               </w:rPr>
             </w:pPr>
-            <w:proofErr w:type="spellStart"/>
             <w:r>
               <w:rPr>
                 <w:rFonts w:ascii="Calibri" w:hAnsi="Calibri" w:cs="Calibri"/>
@@ -1910,7 +1844,6 @@
               </w:rPr>
               <w:t>objenesis</w:t>
             </w:r>
-            <w:proofErr w:type="spellEnd"/>
           </w:p>
           <w:p>
             <w:pPr>
@@ -2016,24 +1949,13 @@
                 <w:color w:val="000000"/>
               </w:rPr>
             </w:pPr>
-            <w:proofErr w:type="spellStart"/>
-            <w:proofErr w:type="gramStart"/>
-            <w:r>
-              <w:rPr>
-                <w:rFonts w:ascii="Calibri" w:hAnsi="Calibri" w:cs="Calibri"/>
-                <w:color w:val="000000"/>
-              </w:rPr>
-              <w:t>org.apiguardian</w:t>
-            </w:r>
-            <w:proofErr w:type="gramEnd"/>
-            <w:r>
-              <w:rPr>
-                <w:rFonts w:ascii="Calibri" w:hAnsi="Calibri" w:cs="Calibri"/>
-                <w:color w:val="000000"/>
-              </w:rPr>
-              <w:t>:apiguardian-api</w:t>
-            </w:r>
-            <w:proofErr w:type="spellEnd"/>
+            <w:r>
+              <w:rPr>
+                <w:rFonts w:ascii="Calibri" w:hAnsi="Calibri" w:cs="Calibri"/>
+                <w:color w:val="000000"/>
+              </w:rPr>
+              <w:t>org.apiguardian:apiguardian-api</w:t>
+            </w:r>
           </w:p>
           <w:p>
             <w:pPr>
@@ -2123,24 +2045,13 @@
                 <w:color w:val="000000"/>
               </w:rPr>
             </w:pPr>
-            <w:proofErr w:type="spellStart"/>
-            <w:proofErr w:type="gramStart"/>
-            <w:r>
-              <w:rPr>
-                <w:rFonts w:ascii="Calibri" w:hAnsi="Calibri" w:cs="Calibri"/>
-                <w:color w:val="000000"/>
-              </w:rPr>
-              <w:t>org.junit</w:t>
-            </w:r>
-            <w:proofErr w:type="gramEnd"/>
-            <w:r>
-              <w:rPr>
-                <w:rFonts w:ascii="Calibri" w:hAnsi="Calibri" w:cs="Calibri"/>
-                <w:color w:val="000000"/>
-              </w:rPr>
-              <w:t>.jupiter:junit-jupiter-api</w:t>
-            </w:r>
-            <w:proofErr w:type="spellEnd"/>
+            <w:r>
+              <w:rPr>
+                <w:rFonts w:ascii="Calibri" w:hAnsi="Calibri" w:cs="Calibri"/>
+                <w:color w:val="000000"/>
+              </w:rPr>
+              <w:t>org.junit.jupiter:junit-jupiter-api</w:t>
+            </w:r>
           </w:p>
           <w:p>
             <w:pPr>
@@ -2237,24 +2148,13 @@
                 <w:color w:val="000000"/>
               </w:rPr>
             </w:pPr>
-            <w:proofErr w:type="spellStart"/>
-            <w:proofErr w:type="gramStart"/>
-            <w:r>
-              <w:rPr>
-                <w:rFonts w:ascii="Calibri" w:hAnsi="Calibri" w:cs="Calibri"/>
-                <w:color w:val="000000"/>
-              </w:rPr>
-              <w:t>org.junit</w:t>
-            </w:r>
-            <w:proofErr w:type="gramEnd"/>
-            <w:r>
-              <w:rPr>
-                <w:rFonts w:ascii="Calibri" w:hAnsi="Calibri" w:cs="Calibri"/>
-                <w:color w:val="000000"/>
-              </w:rPr>
-              <w:t>.jupiter:junit-jupiter-engine</w:t>
-            </w:r>
-            <w:proofErr w:type="spellEnd"/>
+            <w:r>
+              <w:rPr>
+                <w:rFonts w:ascii="Calibri" w:hAnsi="Calibri" w:cs="Calibri"/>
+                <w:color w:val="000000"/>
+              </w:rPr>
+              <w:t>org.junit.jupiter:junit-jupiter-engine</w:t>
+            </w:r>
           </w:p>
           <w:p>
             <w:pPr>
@@ -2351,24 +2251,13 @@
                 <w:color w:val="000000"/>
               </w:rPr>
             </w:pPr>
-            <w:proofErr w:type="spellStart"/>
-            <w:proofErr w:type="gramStart"/>
-            <w:r>
-              <w:rPr>
-                <w:rFonts w:ascii="Calibri" w:hAnsi="Calibri" w:cs="Calibri"/>
-                <w:color w:val="000000"/>
-              </w:rPr>
-              <w:t>org.junit</w:t>
-            </w:r>
-            <w:proofErr w:type="gramEnd"/>
-            <w:r>
-              <w:rPr>
-                <w:rFonts w:ascii="Calibri" w:hAnsi="Calibri" w:cs="Calibri"/>
-                <w:color w:val="000000"/>
-              </w:rPr>
-              <w:t>.jupiter:junit-jupiter-params</w:t>
-            </w:r>
-            <w:proofErr w:type="spellEnd"/>
+            <w:r>
+              <w:rPr>
+                <w:rFonts w:ascii="Calibri" w:hAnsi="Calibri" w:cs="Calibri"/>
+                <w:color w:val="000000"/>
+              </w:rPr>
+              <w:t>org.junit.jupiter:junit-jupiter-params</w:t>
+            </w:r>
           </w:p>
           <w:p>
             <w:pPr>
@@ -2465,24 +2354,13 @@
                 <w:color w:val="000000"/>
               </w:rPr>
             </w:pPr>
-            <w:proofErr w:type="spellStart"/>
-            <w:proofErr w:type="gramStart"/>
-            <w:r>
-              <w:rPr>
-                <w:rFonts w:ascii="Calibri" w:hAnsi="Calibri" w:cs="Calibri"/>
-                <w:color w:val="000000"/>
-              </w:rPr>
-              <w:t>org.junit</w:t>
-            </w:r>
-            <w:proofErr w:type="gramEnd"/>
-            <w:r>
-              <w:rPr>
-                <w:rFonts w:ascii="Calibri" w:hAnsi="Calibri" w:cs="Calibri"/>
-                <w:color w:val="000000"/>
-              </w:rPr>
-              <w:t>.platform:junit-platform-commons</w:t>
-            </w:r>
-            <w:proofErr w:type="spellEnd"/>
+            <w:r>
+              <w:rPr>
+                <w:rFonts w:ascii="Calibri" w:hAnsi="Calibri" w:cs="Calibri"/>
+                <w:color w:val="000000"/>
+              </w:rPr>
+              <w:t>org.junit.platform:junit-platform-commons</w:t>
+            </w:r>
           </w:p>
           <w:p>
             <w:pPr>
@@ -2580,24 +2458,13 @@
                 <w:color w:val="000000"/>
               </w:rPr>
             </w:pPr>
-            <w:proofErr w:type="spellStart"/>
-            <w:proofErr w:type="gramStart"/>
-            <w:r>
-              <w:rPr>
-                <w:rFonts w:ascii="Calibri" w:hAnsi="Calibri" w:cs="Calibri"/>
-                <w:color w:val="000000"/>
-              </w:rPr>
-              <w:t>org.junit</w:t>
-            </w:r>
-            <w:proofErr w:type="gramEnd"/>
-            <w:r>
-              <w:rPr>
-                <w:rFonts w:ascii="Calibri" w:hAnsi="Calibri" w:cs="Calibri"/>
-                <w:color w:val="000000"/>
-              </w:rPr>
-              <w:t>.platform:junit-platform-engine</w:t>
-            </w:r>
-            <w:proofErr w:type="spellEnd"/>
+            <w:r>
+              <w:rPr>
+                <w:rFonts w:ascii="Calibri" w:hAnsi="Calibri" w:cs="Calibri"/>
+                <w:color w:val="000000"/>
+              </w:rPr>
+              <w:t>org.junit.platform:junit-platform-engine</w:t>
+            </w:r>
           </w:p>
           <w:p>
             <w:pPr>
@@ -2694,21 +2561,12 @@
                 <w:color w:val="000000"/>
               </w:rPr>
             </w:pPr>
-            <w:proofErr w:type="gramStart"/>
-            <w:r>
-              <w:rPr>
-                <w:rFonts w:ascii="Calibri" w:hAnsi="Calibri" w:cs="Calibri"/>
-                <w:color w:val="000000"/>
-              </w:rPr>
-              <w:t>org.opentest</w:t>
-            </w:r>
-            <w:proofErr w:type="gramEnd"/>
-            <w:r>
-              <w:rPr>
-                <w:rFonts w:ascii="Calibri" w:hAnsi="Calibri" w:cs="Calibri"/>
-                <w:color w:val="000000"/>
-              </w:rPr>
-              <w:t>4j:opentest4j</w:t>
+            <w:r>
+              <w:rPr>
+                <w:rFonts w:ascii="Calibri" w:hAnsi="Calibri" w:cs="Calibri"/>
+                <w:color w:val="000000"/>
+              </w:rPr>
+              <w:t>org.opentest4j:opentest4j</w:t>
             </w:r>
           </w:p>
           <w:p>
@@ -3029,25 +2887,7 @@
           <w:sz w:val="21"/>
           <w:szCs w:val="21"/>
         </w:rPr>
-        <w:t xml:space="preserve">" shall mean the terms and conditions for use, reproduction, and distribution as defined by Sections 1 through 9 of this </w:t>
-      </w:r>
-      <w:proofErr w:type="gramStart"/>
-      <w:r>
-        <w:rPr>
-          <w:color w:val="333333"/>
-          <w:sz w:val="21"/>
-          <w:szCs w:val="21"/>
-        </w:rPr>
-        <w:t>document</w:t>
-      </w:r>
-      <w:proofErr w:type="gramEnd"/>
-      <w:r>
-        <w:rPr>
-          <w:color w:val="333333"/>
-          <w:sz w:val="21"/>
-          <w:szCs w:val="21"/>
-        </w:rPr>
-        <w:t>.</w:t>
+        <w:t>" shall mean the terms and conditions for use, reproduction, and distribution as defined by Sections 1 through 9 of this document.</w:t>
       </w:r>
     </w:p>
     <w:p>
@@ -3140,25 +2980,7 @@
           <w:sz w:val="21"/>
           <w:szCs w:val="21"/>
         </w:rPr>
-        <w:t>" means (</w:t>
-      </w:r>
-      <w:proofErr w:type="spellStart"/>
-      <w:r>
-        <w:rPr>
-          <w:color w:val="333333"/>
-          <w:sz w:val="21"/>
-          <w:szCs w:val="21"/>
-        </w:rPr>
-        <w:t>i</w:t>
-      </w:r>
-      <w:proofErr w:type="spellEnd"/>
-      <w:r>
-        <w:rPr>
-          <w:color w:val="333333"/>
-          <w:sz w:val="21"/>
-          <w:szCs w:val="21"/>
-        </w:rPr>
-        <w:t>) the power, direct or indirect, to cause the direction or management of such entity, whether by contract or otherwise, or (ii) ownership of fifty percent (50%) or more of the outstanding shares, or (iii) beneficial ownership of such entity.</w:t>
+        <w:t>" means (i) the power, direct or indirect, to cause the direction or management of such entity, whether by contract or otherwise, or (ii) ownership of fifty percent (50%) or more of the outstanding shares, or (iii) beneficial ownership of such entity.</w:t>
       </w:r>
     </w:p>
     <w:p>
@@ -3365,25 +3187,7 @@
           <w:sz w:val="21"/>
           <w:szCs w:val="21"/>
         </w:rPr>
-        <w:t>" shall mean any work, whether in Source or Object form, that is based on (or derived from) the Work and for which the editorial revisions, annotations, elaborations, or other modifications represent</w:t>
-      </w:r>
-      <w:proofErr w:type="gramStart"/>
-      <w:r>
-        <w:rPr>
-          <w:color w:val="333333"/>
-          <w:sz w:val="21"/>
-          <w:szCs w:val="21"/>
-        </w:rPr>
-        <w:t>, as a whole, an</w:t>
-      </w:r>
-      <w:proofErr w:type="gramEnd"/>
-      <w:r>
-        <w:rPr>
-          <w:color w:val="333333"/>
-          <w:sz w:val="21"/>
-          <w:szCs w:val="21"/>
-        </w:rPr>
-        <w:t xml:space="preserve"> original work of authorship. For the purposes of this License, Derivative Works shall not include works that remain separable from, or merely link (or bind by name) to the interfaces of, the Work and Derivative Works thereof.</w:t>
+        <w:t>" shall mean any work, whether in Source or Object form, that is based on (or derived from) the Work and for which the editorial revisions, annotations, elaborations, or other modifications represent, as a whole, an original work of authorship. For the purposes of this License, Derivative Works shall not include works that remain separable from, or merely link (or bind by name) to the interfaces of, the Work and Derivative Works thereof.</w:t>
       </w:r>
     </w:p>
     <w:p>
@@ -3516,7 +3320,6 @@
           <w:sz w:val="21"/>
           <w:szCs w:val="21"/>
         </w:rPr>
-        <w:lastRenderedPageBreak/>
         <w:t>2. Grant of Copyright License</w:t>
       </w:r>
       <w:bookmarkEnd w:id="1"/>
@@ -3558,25 +3361,7 @@
           <w:sz w:val="21"/>
           <w:szCs w:val="21"/>
         </w:rPr>
-        <w:t xml:space="preserve">. Subject to the terms and conditions of this License, each Contributor hereby grants to You a perpetual, worldwide, non-exclusive, no-charge, royalty-free, irrevocable (except as stated in this section) patent license to make, have made, use, offer to sell, sell, import, and otherwise transfer the Work, where such license applies only to those patent claims licensable by such Contributor that are necessarily infringed by their Contribution(s) alone or by combination of their Contribution(s) with the Work to which such Contribution(s) was submitted. If You institute patent litigation against any entity (including a </w:t>
-      </w:r>
-      <w:proofErr w:type="gramStart"/>
-      <w:r>
-        <w:rPr>
-          <w:color w:val="333333"/>
-          <w:sz w:val="21"/>
-          <w:szCs w:val="21"/>
-        </w:rPr>
-        <w:t>cross-claim</w:t>
-      </w:r>
-      <w:proofErr w:type="gramEnd"/>
-      <w:r>
-        <w:rPr>
-          <w:color w:val="333333"/>
-          <w:sz w:val="21"/>
-          <w:szCs w:val="21"/>
-        </w:rPr>
-        <w:t xml:space="preserve"> or counterclaim in a lawsuit) alleging that the Work or a Contribution incorporated within the Work constitutes direct or contributory patent infringement, then any patent licenses granted to You under this License for that Work shall terminate as of the date such litigation is filed.</w:t>
+        <w:t>. Subject to the terms and conditions of this License, each Contributor hereby grants to You a perpetual, worldwide, non-exclusive, no-charge, royalty-free, irrevocable (except as stated in this section) patent license to make, have made, use, offer to sell, sell, import, and otherwise transfer the Work, where such license applies only to those patent claims licensable by such Contributor that are necessarily infringed by their Contribution(s) alone or by combination of their Contribution(s) with the Work to which such Contribution(s) was submitted. If You institute patent litigation against any entity (including a cross-claim or counterclaim in a lawsuit) alleging that the Work or a Contribution incorporated within the Work constitutes direct or contributory patent infringement, then any patent licenses granted to You under this License for that Work shall terminate as of the date such litigation is filed.</w:t>
       </w:r>
     </w:p>
     <w:p>
@@ -3608,25 +3393,7 @@
           <w:sz w:val="21"/>
           <w:szCs w:val="21"/>
         </w:rPr>
-        <w:t xml:space="preserve">. You may reproduce and distribute copies of the Work or Derivative Works thereof in any medium, with or without modifications, and in Source or Object form, </w:t>
-      </w:r>
-      <w:proofErr w:type="gramStart"/>
-      <w:r>
-        <w:rPr>
-          <w:color w:val="333333"/>
-          <w:sz w:val="21"/>
-          <w:szCs w:val="21"/>
-        </w:rPr>
-        <w:t>provided that</w:t>
-      </w:r>
-      <w:proofErr w:type="gramEnd"/>
-      <w:r>
-        <w:rPr>
-          <w:color w:val="333333"/>
-          <w:sz w:val="21"/>
-          <w:szCs w:val="21"/>
-        </w:rPr>
-        <w:t xml:space="preserve"> You meet the following conditions:</w:t>
+        <w:t>. You may reproduce and distribute copies of the Work or Derivative Works thereof in any medium, with or without modifications, and in Source or Object form, provided that You meet the following conditions:</w:t>
       </w:r>
     </w:p>
     <w:p>
@@ -3852,16 +3619,7 @@
           <w:sz w:val="21"/>
           <w:szCs w:val="21"/>
         </w:rPr>
-        <w:t xml:space="preserve">. Unless required by applicable law or agreed to in writing, Licensor provides the Work (and each Contributor provides its Contributions) on an "AS IS" BASIS, WITHOUT WARRANTIES OR CONDITIONS OF ANY KIND, either express or implied, including, without limitation, any warranties or </w:t>
-      </w:r>
-      <w:r>
-        <w:rPr>
-          <w:color w:val="333333"/>
-          <w:sz w:val="21"/>
-          <w:szCs w:val="21"/>
-        </w:rPr>
-        <w:lastRenderedPageBreak/>
-        <w:t>conditions of TITLE, NON-INFRINGEMENT, MERCHANTABILITY, or FITNESS FOR A PARTICULAR PURPOSE. You are solely responsible for determining the appropriateness of using or redistributing the Work and assume any risks associated with Your exercise of permissions under this License.</w:t>
+        <w:t>. Unless required by applicable law or agreed to in writing, Licensor provides the Work (and each Contributor provides its Contributions) on an "AS IS" BASIS, WITHOUT WARRANTIES OR CONDITIONS OF ANY KIND, either express or implied, including, without limitation, any warranties or conditions of TITLE, NON-INFRINGEMENT, MERCHANTABILITY, or FITNESS FOR A PARTICULAR PURPOSE. You are solely responsible for determining the appropriateness of using or redistributing the Work and assume any risks associated with Your exercise of permissions under this License.</w:t>
       </w:r>
     </w:p>
     <w:p>
@@ -3925,43 +3683,7 @@
           <w:sz w:val="21"/>
           <w:szCs w:val="21"/>
         </w:rPr>
-        <w:t xml:space="preserve">. While redistributing the Work or Derivative Works thereof, </w:t>
-      </w:r>
-      <w:proofErr w:type="gramStart"/>
-      <w:r>
-        <w:rPr>
-          <w:color w:val="333333"/>
-          <w:sz w:val="21"/>
-          <w:szCs w:val="21"/>
-        </w:rPr>
-        <w:t>You</w:t>
-      </w:r>
-      <w:proofErr w:type="gramEnd"/>
-      <w:r>
-        <w:rPr>
-          <w:color w:val="333333"/>
-          <w:sz w:val="21"/>
-          <w:szCs w:val="21"/>
-        </w:rPr>
-        <w:t xml:space="preserve"> may choose to offer, and charge a fee for, acceptance of support, warranty, indemnity, or other liability obligations and/or rights consistent with this License. However, in accepting such obligations, </w:t>
-      </w:r>
-      <w:proofErr w:type="gramStart"/>
-      <w:r>
-        <w:rPr>
-          <w:color w:val="333333"/>
-          <w:sz w:val="21"/>
-          <w:szCs w:val="21"/>
-        </w:rPr>
-        <w:t>You</w:t>
-      </w:r>
-      <w:proofErr w:type="gramEnd"/>
-      <w:r>
-        <w:rPr>
-          <w:color w:val="333333"/>
-          <w:sz w:val="21"/>
-          <w:szCs w:val="21"/>
-        </w:rPr>
-        <w:t xml:space="preserve"> may act only on Your own behalf and on Your sole responsibility, not on behalf of any other Contributor, and only if You agree to indemnify, defend, and hold each Contributor harmless for any liability incurred by, or claims asserted against, such Contributor by reason of your accepting any such warranty or additional liability.</w:t>
+        <w:t>. While redistributing the Work or Derivative Works thereof, You may choose to offer, and charge a fee for, acceptance of support, warranty, indemnity, or other liability obligations and/or rights consistent with this License. However, in accepting such obligations, You may act only on Your own behalf and on Your sole responsibility, not on behalf of any other Contributor, and only if You agree to indemnify, defend, and hold each Contributor harmless for any liability incurred by, or claims asserted against, such Contributor by reason of your accepting any such warranty or additional liability.</w:t>
       </w:r>
     </w:p>
     <w:p>
@@ -4179,25 +3901,14 @@
           <w:szCs w:val="21"/>
         </w:rPr>
       </w:pPr>
-      <w:proofErr w:type="spellStart"/>
-      <w:r>
-        <w:rPr>
-          <w:rFonts w:ascii="Roboto" w:eastAsia="Times New Roman" w:hAnsi="Roboto" w:cs="Times New Roman"/>
-          <w:color w:val="4C4D4E"/>
-          <w:sz w:val="21"/>
-          <w:szCs w:val="21"/>
-        </w:rPr>
-        <w:t>i</w:t>
-      </w:r>
-      <w:proofErr w:type="spellEnd"/>
-      <w:r>
-        <w:rPr>
-          <w:rFonts w:ascii="Roboto" w:eastAsia="Times New Roman" w:hAnsi="Roboto" w:cs="Times New Roman"/>
-          <w:color w:val="4C4D4E"/>
-          <w:sz w:val="21"/>
-          <w:szCs w:val="21"/>
-        </w:rPr>
-        <w:t>) changes to the Program, and</w:t>
+      <w:r>
+        <w:rPr>
+          <w:rFonts w:ascii="Roboto" w:eastAsia="Times New Roman" w:hAnsi="Roboto" w:cs="Times New Roman"/>
+          <w:color w:val="4C4D4E"/>
+          <w:sz w:val="21"/>
+          <w:szCs w:val="21"/>
+        </w:rPr>
+        <w:t>i) changes to the Program, and</w:t>
       </w:r>
     </w:p>
     <w:p>
@@ -4222,19 +3933,8 @@
           <w:sz w:val="21"/>
           <w:szCs w:val="21"/>
         </w:rPr>
-        <w:t xml:space="preserve">ii) additions to the </w:t>
-      </w:r>
-      <w:proofErr w:type="gramStart"/>
-      <w:r>
-        <w:rPr>
-          <w:rFonts w:ascii="Roboto" w:eastAsia="Times New Roman" w:hAnsi="Roboto" w:cs="Times New Roman"/>
-          <w:color w:val="4C4D4E"/>
-          <w:sz w:val="21"/>
-          <w:szCs w:val="21"/>
-        </w:rPr>
-        <w:t>Program;</w:t>
-      </w:r>
-      <w:proofErr w:type="gramEnd"/>
+        <w:t>ii) additions to the Program;</w:t>
+      </w:r>
     </w:p>
     <w:p>
       <w:pPr>
@@ -4255,27 +3955,7 @@
           <w:sz w:val="21"/>
           <w:szCs w:val="21"/>
         </w:rPr>
-        <w:t xml:space="preserve">where such changes and/or additions to the Program originate from and are Distributed by that </w:t>
-      </w:r>
-      <w:proofErr w:type="gramStart"/>
-      <w:r>
-        <w:rPr>
-          <w:rFonts w:ascii="Roboto" w:eastAsia="Times New Roman" w:hAnsi="Roboto" w:cs="Times New Roman"/>
-          <w:color w:val="4C4D4E"/>
-          <w:sz w:val="21"/>
-          <w:szCs w:val="21"/>
-        </w:rPr>
-        <w:t>particular Contributor</w:t>
-      </w:r>
-      <w:proofErr w:type="gramEnd"/>
-      <w:r>
-        <w:rPr>
-          <w:rFonts w:ascii="Roboto" w:eastAsia="Times New Roman" w:hAnsi="Roboto" w:cs="Times New Roman"/>
-          <w:color w:val="4C4D4E"/>
-          <w:sz w:val="21"/>
-          <w:szCs w:val="21"/>
-        </w:rPr>
-        <w:t>. A Contribution “originates” from a Contributor if it was added to the Program by such Contributor itself or anyone acting on such Contributor's behalf. Contributions do not include changes or additions to the Program that are not Modified Works.</w:t>
+        <w:t>where such changes and/or additions to the Program originate from and are Distributed by that particular Contributor. A Contribution “originates” from a Contributor if it was added to the Program by such Contributor itself or anyone acting on such Contributor's behalf. Contributions do not include changes or additions to the Program that are not Modified Works.</w:t>
       </w:r>
     </w:p>
     <w:p>
@@ -4338,7 +4018,6 @@
           <w:sz w:val="21"/>
           <w:szCs w:val="21"/>
         </w:rPr>
-        <w:lastRenderedPageBreak/>
         <w:t>“Program” means the Contributions Distributed in accordance with this Agreement.</w:t>
       </w:r>
     </w:p>
@@ -4381,27 +4060,7 @@
           <w:sz w:val="21"/>
           <w:szCs w:val="21"/>
         </w:rPr>
-        <w:t>“Derivative Works” shall mean any work, whether in Source Code or other form, that is based on (or derived from) the Program and for which the editorial revisions, annotations, elaborations, or other modifications represent</w:t>
-      </w:r>
-      <w:proofErr w:type="gramStart"/>
-      <w:r>
-        <w:rPr>
-          <w:rFonts w:ascii="Roboto" w:eastAsia="Times New Roman" w:hAnsi="Roboto" w:cs="Times New Roman"/>
-          <w:color w:val="4C4D4E"/>
-          <w:sz w:val="21"/>
-          <w:szCs w:val="21"/>
-        </w:rPr>
-        <w:t>, as a whole, an</w:t>
-      </w:r>
-      <w:proofErr w:type="gramEnd"/>
-      <w:r>
-        <w:rPr>
-          <w:rFonts w:ascii="Roboto" w:eastAsia="Times New Roman" w:hAnsi="Roboto" w:cs="Times New Roman"/>
-          <w:color w:val="4C4D4E"/>
-          <w:sz w:val="21"/>
-          <w:szCs w:val="21"/>
-        </w:rPr>
-        <w:t xml:space="preserve"> original work of authorship.</w:t>
+        <w:t>“Derivative Works” shall mean any work, whether in Source Code or other form, that is based on (or derived from) the Program and for which the editorial revisions, annotations, elaborations, or other modifications represent, as a whole, an original work of authorship.</w:t>
       </w:r>
     </w:p>
     <w:p>
@@ -4422,27 +4081,7 @@
           <w:sz w:val="21"/>
           <w:szCs w:val="21"/>
         </w:rPr>
-        <w:t xml:space="preserve">“Modified Works” shall mean any work in Source Code or other form that results from an addition to, deletion from, or modification of the contents of the Program, including, for purposes of clarity any new file in Source Code form that contains any contents of the Program. Modified Works shall not include works that contain only declarations, interfaces, types, classes, structures, or files of the Program solely in each case </w:t>
-      </w:r>
-      <w:proofErr w:type="gramStart"/>
-      <w:r>
-        <w:rPr>
-          <w:rFonts w:ascii="Roboto" w:eastAsia="Times New Roman" w:hAnsi="Roboto" w:cs="Times New Roman"/>
-          <w:color w:val="4C4D4E"/>
-          <w:sz w:val="21"/>
-          <w:szCs w:val="21"/>
-        </w:rPr>
-        <w:t>in order to</w:t>
-      </w:r>
-      <w:proofErr w:type="gramEnd"/>
-      <w:r>
-        <w:rPr>
-          <w:rFonts w:ascii="Roboto" w:eastAsia="Times New Roman" w:hAnsi="Roboto" w:cs="Times New Roman"/>
-          <w:color w:val="4C4D4E"/>
-          <w:sz w:val="21"/>
-          <w:szCs w:val="21"/>
-        </w:rPr>
-        <w:t xml:space="preserve"> link to, bind by name, or subclass the Program or Modified Works thereof.</w:t>
+        <w:t>“Modified Works” shall mean any work in Source Code or other form that results from an addition to, deletion from, or modification of the contents of the Program, including, for purposes of clarity any new file in Source Code form that contains any contents of the Program. Modified Works shall not include works that contain only declarations, interfaces, types, classes, structures, or files of the Program solely in each case in order to link to, bind by name, or subclass the Program or Modified Works thereof.</w:t>
       </w:r>
     </w:p>
     <w:p>
@@ -4552,27 +4191,7 @@
           <w:sz w:val="21"/>
           <w:szCs w:val="21"/>
         </w:rPr>
-        <w:t xml:space="preserve">a) Subject to the terms of this Agreement, each Contributor hereby grants Recipient a non-exclusive, worldwide, royalty-free copyright license to reproduce, prepare Derivative Works of, publicly display, publicly perform, </w:t>
-      </w:r>
-      <w:proofErr w:type="gramStart"/>
-      <w:r>
-        <w:rPr>
-          <w:rFonts w:ascii="Roboto" w:eastAsia="Times New Roman" w:hAnsi="Roboto" w:cs="Times New Roman"/>
-          <w:color w:val="4C4D4E"/>
-          <w:sz w:val="21"/>
-          <w:szCs w:val="21"/>
-        </w:rPr>
-        <w:t>Distribute</w:t>
-      </w:r>
-      <w:proofErr w:type="gramEnd"/>
-      <w:r>
-        <w:rPr>
-          <w:rFonts w:ascii="Roboto" w:eastAsia="Times New Roman" w:hAnsi="Roboto" w:cs="Times New Roman"/>
-          <w:color w:val="4C4D4E"/>
-          <w:sz w:val="21"/>
-          <w:szCs w:val="21"/>
-        </w:rPr>
-        <w:t xml:space="preserve"> and sublicense the Contribution of such Contributor, if any, and such Derivative Works.</w:t>
+        <w:t>a) Subject to the terms of this Agreement, each Contributor hereby grants Recipient a non-exclusive, worldwide, royalty-free copyright license to reproduce, prepare Derivative Works of, publicly display, publicly perform, Distribute and sublicense the Contribution of such Contributor, if any, and such Derivative Works.</w:t>
       </w:r>
     </w:p>
     <w:p>
@@ -4597,27 +4216,7 @@
           <w:sz w:val="21"/>
           <w:szCs w:val="21"/>
         </w:rPr>
-        <w:t xml:space="preserve">b) Subject to the terms of this Agreement, each Contributor hereby grants Recipient a non-exclusive, worldwide, royalty-free patent license under Licensed Patents to make, use, sell, offer to sell, </w:t>
-      </w:r>
-      <w:proofErr w:type="gramStart"/>
-      <w:r>
-        <w:rPr>
-          <w:rFonts w:ascii="Roboto" w:eastAsia="Times New Roman" w:hAnsi="Roboto" w:cs="Times New Roman"/>
-          <w:color w:val="4C4D4E"/>
-          <w:sz w:val="21"/>
-          <w:szCs w:val="21"/>
-        </w:rPr>
-        <w:t>import</w:t>
-      </w:r>
-      <w:proofErr w:type="gramEnd"/>
-      <w:r>
-        <w:rPr>
-          <w:rFonts w:ascii="Roboto" w:eastAsia="Times New Roman" w:hAnsi="Roboto" w:cs="Times New Roman"/>
-          <w:color w:val="4C4D4E"/>
-          <w:sz w:val="21"/>
-          <w:szCs w:val="21"/>
-        </w:rPr>
-        <w:t xml:space="preserve"> and otherwise transfer the Contribution of such Contributor, if any, in Source Code or other form. This patent license shall apply to the combination of the Contribution and the Program if, at the time the Contribution is added by the Contributor, such addition of the Contribution causes such combination to be covered by the Licensed Patents. The patent license shall not apply to any other combinations which include the Contribution. No hardware per se is licensed hereunder.</w:t>
+        <w:t>b) Subject to the terms of this Agreement, each Contributor hereby grants Recipient a non-exclusive, worldwide, royalty-free patent license under Licensed Patents to make, use, sell, offer to sell, import and otherwise transfer the Contribution of such Contributor, if any, in Source Code or other form. This patent license shall apply to the combination of the Contribution and the Program if, at the time the Contribution is added by the Contributor, such addition of the Contribution causes such combination to be covered by the Licensed Patents. The patent license shall not apply to any other combinations which include the Contribution. No hardware per se is licensed hereunder.</w:t>
       </w:r>
     </w:p>
     <w:p>
@@ -4642,27 +4241,7 @@
           <w:sz w:val="21"/>
           <w:szCs w:val="21"/>
         </w:rPr>
-        <w:t xml:space="preserve">c) Recipient understands that although each Contributor grants the licenses to its Contributions set forth herein, no assurances are provided by any Contributor that the Program does not infringe the patent or other intellectual property rights of any other entity. Each Contributor disclaims any liability to Recipient for claims brought by any other entity based on infringement of intellectual property rights or otherwise. As a condition to exercising the rights and licenses granted hereunder, each Recipient hereby assumes sole responsibility to secure any other intellectual property rights needed, if any. For example, if a </w:t>
-      </w:r>
-      <w:proofErr w:type="gramStart"/>
-      <w:r>
-        <w:rPr>
-          <w:rFonts w:ascii="Roboto" w:eastAsia="Times New Roman" w:hAnsi="Roboto" w:cs="Times New Roman"/>
-          <w:color w:val="4C4D4E"/>
-          <w:sz w:val="21"/>
-          <w:szCs w:val="21"/>
-        </w:rPr>
-        <w:t>third party</w:t>
-      </w:r>
-      <w:proofErr w:type="gramEnd"/>
-      <w:r>
-        <w:rPr>
-          <w:rFonts w:ascii="Roboto" w:eastAsia="Times New Roman" w:hAnsi="Roboto" w:cs="Times New Roman"/>
-          <w:color w:val="4C4D4E"/>
-          <w:sz w:val="21"/>
-          <w:szCs w:val="21"/>
-        </w:rPr>
-        <w:t xml:space="preserve"> patent license is required to allow Recipient to Distribute the Program, it is Recipient's responsibility to acquire that license before distributing the Program.</w:t>
+        <w:t>c) Recipient understands that although each Contributor grants the licenses to its Contributions set forth herein, no assurances are provided by any Contributor that the Program does not infringe the patent or other intellectual property rights of any other entity. Each Contributor disclaims any liability to Recipient for claims brought by any other entity based on infringement of intellectual property rights or otherwise. As a condition to exercising the rights and licenses granted hereunder, each Recipient hereby assumes sole responsibility to secure any other intellectual property rights needed, if any. For example, if a third party patent license is required to allow Recipient to Distribute the Program, it is Recipient's responsibility to acquire that license before distributing the Program.</w:t>
       </w:r>
     </w:p>
     <w:p>
@@ -4712,37 +4291,7 @@
           <w:sz w:val="21"/>
           <w:szCs w:val="21"/>
         </w:rPr>
-        <w:t xml:space="preserve">e) Notwithstanding the terms of any Secondary License, no Contributor makes additional grants to any Recipient (other than those set forth in this Agreement) </w:t>
-      </w:r>
-      <w:proofErr w:type="gramStart"/>
-      <w:r>
-        <w:rPr>
-          <w:rFonts w:ascii="Roboto" w:eastAsia="Times New Roman" w:hAnsi="Roboto" w:cs="Times New Roman"/>
-          <w:color w:val="4C4D4E"/>
-          <w:sz w:val="21"/>
-          <w:szCs w:val="21"/>
-        </w:rPr>
-        <w:t>as a result of</w:t>
-      </w:r>
-      <w:proofErr w:type="gramEnd"/>
-      <w:r>
-        <w:rPr>
-          <w:rFonts w:ascii="Roboto" w:eastAsia="Times New Roman" w:hAnsi="Roboto" w:cs="Times New Roman"/>
-          <w:color w:val="4C4D4E"/>
-          <w:sz w:val="21"/>
-          <w:szCs w:val="21"/>
-        </w:rPr>
-        <w:t xml:space="preserve"> such </w:t>
-      </w:r>
-      <w:r>
-        <w:rPr>
-          <w:rFonts w:ascii="Roboto" w:eastAsia="Times New Roman" w:hAnsi="Roboto" w:cs="Times New Roman"/>
-          <w:color w:val="4C4D4E"/>
-          <w:sz w:val="21"/>
-          <w:szCs w:val="21"/>
-        </w:rPr>
-        <w:lastRenderedPageBreak/>
-        <w:t>Recipient's receipt of the Program under the terms of a Secondary License (if permitted under the terms of Section 3).</w:t>
+        <w:t>e) Notwithstanding the terms of any Secondary License, no Contributor makes additional grants to any Recipient (other than those set forth in this Agreement) as a result of such Recipient's receipt of the Program under the terms of a Secondary License (if permitted under the terms of Section 3).</w:t>
       </w:r>
     </w:p>
     <w:p>
@@ -4853,37 +4402,15 @@
           <w:szCs w:val="21"/>
         </w:rPr>
       </w:pPr>
-      <w:proofErr w:type="spellStart"/>
-      <w:r>
-        <w:rPr>
-          <w:rFonts w:ascii="Roboto" w:eastAsia="Times New Roman" w:hAnsi="Roboto" w:cs="Times New Roman"/>
-          <w:color w:val="4C4D4E"/>
-          <w:sz w:val="21"/>
-          <w:szCs w:val="21"/>
-        </w:rPr>
-        <w:t>i</w:t>
-      </w:r>
-      <w:proofErr w:type="spellEnd"/>
-      <w:r>
-        <w:rPr>
-          <w:rFonts w:ascii="Roboto" w:eastAsia="Times New Roman" w:hAnsi="Roboto" w:cs="Times New Roman"/>
-          <w:color w:val="4C4D4E"/>
-          <w:sz w:val="21"/>
-          <w:szCs w:val="21"/>
-        </w:rPr>
-        <w:t xml:space="preserve">) effectively disclaims on behalf of all other Contributors all warranties and conditions, express and implied, including warranties or conditions of title and non-infringement, and implied warranties or conditions of merchantability and fitness for a particular </w:t>
-      </w:r>
-      <w:proofErr w:type="gramStart"/>
-      <w:r>
-        <w:rPr>
-          <w:rFonts w:ascii="Roboto" w:eastAsia="Times New Roman" w:hAnsi="Roboto" w:cs="Times New Roman"/>
-          <w:color w:val="4C4D4E"/>
-          <w:sz w:val="21"/>
-          <w:szCs w:val="21"/>
-        </w:rPr>
-        <w:t>purpose;</w:t>
-      </w:r>
-      <w:proofErr w:type="gramEnd"/>
+      <w:r>
+        <w:rPr>
+          <w:rFonts w:ascii="Roboto" w:eastAsia="Times New Roman" w:hAnsi="Roboto" w:cs="Times New Roman"/>
+          <w:color w:val="4C4D4E"/>
+          <w:sz w:val="21"/>
+          <w:szCs w:val="21"/>
+        </w:rPr>
+        <w:t>i) effectively disclaims on behalf of all other Contributors all warranties and conditions, express and implied, including warranties or conditions of title and non-infringement, and implied warranties or conditions of merchantability and fitness for a particular purpose;</w:t>
+      </w:r>
     </w:p>
     <w:p>
       <w:pPr>
@@ -4907,19 +4434,8 @@
           <w:sz w:val="21"/>
           <w:szCs w:val="21"/>
         </w:rPr>
-        <w:t xml:space="preserve">ii) effectively excludes on behalf of all other Contributors all liability for damages, including direct, indirect, special, incidental and consequential damages, such as lost </w:t>
-      </w:r>
-      <w:proofErr w:type="gramStart"/>
-      <w:r>
-        <w:rPr>
-          <w:rFonts w:ascii="Roboto" w:eastAsia="Times New Roman" w:hAnsi="Roboto" w:cs="Times New Roman"/>
-          <w:color w:val="4C4D4E"/>
-          <w:sz w:val="21"/>
-          <w:szCs w:val="21"/>
-        </w:rPr>
-        <w:t>profits;</w:t>
-      </w:r>
-      <w:proofErr w:type="gramEnd"/>
+        <w:t>ii) effectively excludes on behalf of all other Contributors all liability for damages, including direct, indirect, special, incidental and consequential damages, such as lost profits;</w:t>
+      </w:r>
     </w:p>
     <w:p>
       <w:pPr>
@@ -5014,27 +4530,7 @@
           <w:sz w:val="21"/>
           <w:szCs w:val="21"/>
         </w:rPr>
-        <w:t>a) it must be made available under this Agreement, or if the Program (</w:t>
-      </w:r>
-      <w:proofErr w:type="spellStart"/>
-      <w:r>
-        <w:rPr>
-          <w:rFonts w:ascii="Roboto" w:eastAsia="Times New Roman" w:hAnsi="Roboto" w:cs="Times New Roman"/>
-          <w:color w:val="4C4D4E"/>
-          <w:sz w:val="21"/>
-          <w:szCs w:val="21"/>
-        </w:rPr>
-        <w:t>i</w:t>
-      </w:r>
-      <w:proofErr w:type="spellEnd"/>
-      <w:r>
-        <w:rPr>
-          <w:rFonts w:ascii="Roboto" w:eastAsia="Times New Roman" w:hAnsi="Roboto" w:cs="Times New Roman"/>
-          <w:color w:val="4C4D4E"/>
-          <w:sz w:val="21"/>
-          <w:szCs w:val="21"/>
-        </w:rPr>
-        <w:t>) is combined with other material in a separate file or files made available under a Secondary License, and (ii) the initial Contributor attached to the Source Code the notice described in Exhibit A of this Agreement, then the Program may be made available under the terms of such Secondary Licenses, and</w:t>
+        <w:t>a) it must be made available under this Agreement, or if the Program (i) is combined with other material in a separate file or files made available under a Secondary License, and (ii) the initial Contributor attached to the Source Code the notice described in Exhibit A of this Agreement, then the Program may be made available under the terms of such Secondary Licenses, and</w:t>
       </w:r>
     </w:p>
     <w:p>
@@ -5080,27 +4576,7 @@
           <w:sz w:val="21"/>
           <w:szCs w:val="21"/>
         </w:rPr>
-        <w:t xml:space="preserve">3.3 Contributors may not remove or alter any copyright, patent, trademark, attribution notices, disclaimers of warranty, or limitations of liability (‘notices’) contained within the Program from any copy of the Program which they Distribute, </w:t>
-      </w:r>
-      <w:proofErr w:type="gramStart"/>
-      <w:r>
-        <w:rPr>
-          <w:rFonts w:ascii="Roboto" w:eastAsia="Times New Roman" w:hAnsi="Roboto" w:cs="Times New Roman"/>
-          <w:color w:val="4C4D4E"/>
-          <w:sz w:val="21"/>
-          <w:szCs w:val="21"/>
-        </w:rPr>
-        <w:t>provided that</w:t>
-      </w:r>
-      <w:proofErr w:type="gramEnd"/>
-      <w:r>
-        <w:rPr>
-          <w:rFonts w:ascii="Roboto" w:eastAsia="Times New Roman" w:hAnsi="Roboto" w:cs="Times New Roman"/>
-          <w:color w:val="4C4D4E"/>
-          <w:sz w:val="21"/>
-          <w:szCs w:val="21"/>
-        </w:rPr>
-        <w:t xml:space="preserve"> Contributors may add their own appropriate notices.</w:t>
+        <w:t>3.3 Contributors may not remove or alter any copyright, patent, trademark, attribution notices, disclaimers of warranty, or limitations of liability (‘notices’) contained within the Program from any copy of the Program which they Distribute, provided that Contributors may add their own appropriate notices.</w:t>
       </w:r>
     </w:p>
     <w:p>
@@ -5143,37 +4619,7 @@
           <w:sz w:val="21"/>
           <w:szCs w:val="21"/>
         </w:rPr>
-        <w:t xml:space="preserve">Commercial distributors of software may accept certain responsibilities with respect to end users, business partners and the like. While this license is intended to facilitate the commercial use of the Program, the Contributor who includes the Program in a commercial product offering should do so in a manner which does not create potential liability for other Contributors. Therefore, if a Contributor includes the Program in a commercial product offering, such Contributor (“Commercial Contributor”) hereby agrees to defend and indemnify every other Contributor (“Indemnified Contributor”) against any losses, damages and costs (collectively “Losses”) arising from claims, lawsuits and other legal actions brought by a third party against the Indemnified Contributor to the extent caused by the acts or omissions of such Commercial Contributor in connection with its </w:t>
-      </w:r>
-      <w:r>
-        <w:rPr>
-          <w:rFonts w:ascii="Roboto" w:eastAsia="Times New Roman" w:hAnsi="Roboto" w:cs="Times New Roman"/>
-          <w:color w:val="4C4D4E"/>
-          <w:sz w:val="21"/>
-          <w:szCs w:val="21"/>
-        </w:rPr>
-        <w:lastRenderedPageBreak/>
-        <w:t xml:space="preserve">distribution of the Program in a commercial product offering. The obligations in this section do not apply to any claims or Losses relating to any actual or alleged intellectual property infringement. </w:t>
-      </w:r>
-      <w:proofErr w:type="gramStart"/>
-      <w:r>
-        <w:rPr>
-          <w:rFonts w:ascii="Roboto" w:eastAsia="Times New Roman" w:hAnsi="Roboto" w:cs="Times New Roman"/>
-          <w:color w:val="4C4D4E"/>
-          <w:sz w:val="21"/>
-          <w:szCs w:val="21"/>
-        </w:rPr>
-        <w:t>In order to</w:t>
-      </w:r>
-      <w:proofErr w:type="gramEnd"/>
-      <w:r>
-        <w:rPr>
-          <w:rFonts w:ascii="Roboto" w:eastAsia="Times New Roman" w:hAnsi="Roboto" w:cs="Times New Roman"/>
-          <w:color w:val="4C4D4E"/>
-          <w:sz w:val="21"/>
-          <w:szCs w:val="21"/>
-        </w:rPr>
-        <w:t xml:space="preserve"> qualify, an Indemnified Contributor must: a) promptly notify the Commercial Contributor in writing of such claim, and b) allow the Commercial Contributor to control, and cooperate with the Commercial Contributor in, the defense and any related settlement negotiations. The Indemnified Contributor may participate in any such claim at its own expense.</w:t>
+        <w:t>Commercial distributors of software may accept certain responsibilities with respect to end users, business partners and the like. While this license is intended to facilitate the commercial use of the Program, the Contributor who includes the Program in a commercial product offering should do so in a manner which does not create potential liability for other Contributors. Therefore, if a Contributor includes the Program in a commercial product offering, such Contributor (“Commercial Contributor”) hereby agrees to defend and indemnify every other Contributor (“Indemnified Contributor”) against any losses, damages and costs (collectively “Losses”) arising from claims, lawsuits and other legal actions brought by a third party against the Indemnified Contributor to the extent caused by the acts or omissions of such Commercial Contributor in connection with its distribution of the Program in a commercial product offering. The obligations in this section do not apply to any claims or Losses relating to any actual or alleged intellectual property infringement. In order to qualify, an Indemnified Contributor must: a) promptly notify the Commercial Contributor in writing of such claim, and b) allow the Commercial Contributor to control, and cooperate with the Commercial Contributor in, the defense and any related settlement negotiations. The Indemnified Contributor may participate in any such claim at its own expense.</w:t>
       </w:r>
     </w:p>
     <w:p>
@@ -5194,27 +4640,7 @@
           <w:sz w:val="21"/>
           <w:szCs w:val="21"/>
         </w:rPr>
-        <w:t xml:space="preserve">For example, a Contributor might include the Program in a commercial product offering, Product X. That Contributor is then a Commercial Contributor. If that Commercial </w:t>
-      </w:r>
-      <w:proofErr w:type="gramStart"/>
-      <w:r>
-        <w:rPr>
-          <w:rFonts w:ascii="Roboto" w:eastAsia="Times New Roman" w:hAnsi="Roboto" w:cs="Times New Roman"/>
-          <w:color w:val="4C4D4E"/>
-          <w:sz w:val="21"/>
-          <w:szCs w:val="21"/>
-        </w:rPr>
-        <w:t>Contributor</w:t>
-      </w:r>
-      <w:proofErr w:type="gramEnd"/>
-      <w:r>
-        <w:rPr>
-          <w:rFonts w:ascii="Roboto" w:eastAsia="Times New Roman" w:hAnsi="Roboto" w:cs="Times New Roman"/>
-          <w:color w:val="4C4D4E"/>
-          <w:sz w:val="21"/>
-          <w:szCs w:val="21"/>
-        </w:rPr>
-        <w:t xml:space="preserve"> then makes performance claims, or offers warranties related to Product X, those performance claims and warranties are such Commercial Contributor's responsibility alone. Under this section, the Commercial Contributor would have to defend claims against the other Contributors related to those performance claims and warranties, and if a court requires any other Contributor to pay any damages as a result, the Commercial Contributor must pay those damages.</w:t>
+        <w:t>For example, a Contributor might include the Program in a commercial product offering, Product X. That Contributor is then a Commercial Contributor. If that Commercial Contributor then makes performance claims, or offers warranties related to Product X, those performance claims and warranties are such Commercial Contributor's responsibility alone. Under this section, the Commercial Contributor would have to defend claims against the other Contributors related to those performance claims and warranties, and if a court requires any other Contributor to pay any damages as a result, the Commercial Contributor must pay those damages.</w:t>
       </w:r>
     </w:p>
     <w:p>
@@ -5364,27 +4790,7 @@
           <w:sz w:val="21"/>
           <w:szCs w:val="21"/>
         </w:rPr>
-        <w:t xml:space="preserve">If Recipient institutes patent litigation against any entity (including a </w:t>
-      </w:r>
-      <w:proofErr w:type="gramStart"/>
-      <w:r>
-        <w:rPr>
-          <w:rFonts w:ascii="Roboto" w:eastAsia="Times New Roman" w:hAnsi="Roboto" w:cs="Times New Roman"/>
-          <w:color w:val="4C4D4E"/>
-          <w:sz w:val="21"/>
-          <w:szCs w:val="21"/>
-        </w:rPr>
-        <w:t>cross-claim</w:t>
-      </w:r>
-      <w:proofErr w:type="gramEnd"/>
-      <w:r>
-        <w:rPr>
-          <w:rFonts w:ascii="Roboto" w:eastAsia="Times New Roman" w:hAnsi="Roboto" w:cs="Times New Roman"/>
-          <w:color w:val="4C4D4E"/>
-          <w:sz w:val="21"/>
-          <w:szCs w:val="21"/>
-        </w:rPr>
-        <w:t xml:space="preserve"> or counterclaim in a lawsuit) alleging that the Program itself (excluding combinations of the Program with other software or hardware) infringes such Recipient's patent(s), then such Recipient's rights granted under Section 2(b) shall terminate as of the date such litigation is filed.</w:t>
+        <w:t>If Recipient institutes patent litigation against any entity (including a cross-claim or counterclaim in a lawsuit) alleging that the Program itself (excluding combinations of the Program with other software or hardware) infringes such Recipient's patent(s), then such Recipient's rights granted under Section 2(b) shall terminate as of the date such litigation is filed.</w:t>
       </w:r>
     </w:p>
     <w:p>
@@ -5405,37 +4811,7 @@
           <w:sz w:val="21"/>
           <w:szCs w:val="21"/>
         </w:rPr>
-        <w:t xml:space="preserve">All Recipient's rights under this Agreement shall terminate if it fails to comply with any of the material terms or conditions of this Agreement and does not cure such failure in a reasonable </w:t>
-      </w:r>
-      <w:proofErr w:type="gramStart"/>
-      <w:r>
-        <w:rPr>
-          <w:rFonts w:ascii="Roboto" w:eastAsia="Times New Roman" w:hAnsi="Roboto" w:cs="Times New Roman"/>
-          <w:color w:val="4C4D4E"/>
-          <w:sz w:val="21"/>
-          <w:szCs w:val="21"/>
-        </w:rPr>
-        <w:t xml:space="preserve">period </w:t>
-      </w:r>
-      <w:r>
-        <w:rPr>
-          <w:rFonts w:ascii="Roboto" w:eastAsia="Times New Roman" w:hAnsi="Roboto" w:cs="Times New Roman"/>
-          <w:color w:val="4C4D4E"/>
-          <w:sz w:val="21"/>
-          <w:szCs w:val="21"/>
-        </w:rPr>
-        <w:lastRenderedPageBreak/>
-        <w:t>of time</w:t>
-      </w:r>
-      <w:proofErr w:type="gramEnd"/>
-      <w:r>
-        <w:rPr>
-          <w:rFonts w:ascii="Roboto" w:eastAsia="Times New Roman" w:hAnsi="Roboto" w:cs="Times New Roman"/>
-          <w:color w:val="4C4D4E"/>
-          <w:sz w:val="21"/>
-          <w:szCs w:val="21"/>
-        </w:rPr>
-        <w:t xml:space="preserve"> after becoming aware of such noncompliance. If all Recipient's rights under this Agreement terminate, Recipient agrees to cease use and distribution of the Program as soon as reasonably practicable. However, Recipient's obligations under this Agreement and any licenses granted by Recipient relating to the Program shall continue and survive.</w:t>
+        <w:t>All Recipient's rights under this Agreement shall terminate if it fails to comply with any of the material terms or conditions of this Agreement and does not cure such failure in a reasonable period of time after becoming aware of such noncompliance. If all Recipient's rights under this Agreement terminate, Recipient agrees to cease use and distribution of the Program as soon as reasonably practicable. However, Recipient's obligations under this Agreement and any licenses granted by Recipient relating to the Program shall continue and survive.</w:t>
       </w:r>
     </w:p>
     <w:p>
@@ -5456,27 +4832,7 @@
           <w:sz w:val="21"/>
           <w:szCs w:val="21"/>
         </w:rPr>
-        <w:t xml:space="preserve">Everyone is permitted to copy and distribute copies of this Agreement, but </w:t>
-      </w:r>
-      <w:proofErr w:type="gramStart"/>
-      <w:r>
-        <w:rPr>
-          <w:rFonts w:ascii="Roboto" w:eastAsia="Times New Roman" w:hAnsi="Roboto" w:cs="Times New Roman"/>
-          <w:color w:val="4C4D4E"/>
-          <w:sz w:val="21"/>
-          <w:szCs w:val="21"/>
-        </w:rPr>
-        <w:t>in order to</w:t>
-      </w:r>
-      <w:proofErr w:type="gramEnd"/>
-      <w:r>
-        <w:rPr>
-          <w:rFonts w:ascii="Roboto" w:eastAsia="Times New Roman" w:hAnsi="Roboto" w:cs="Times New Roman"/>
-          <w:color w:val="4C4D4E"/>
-          <w:sz w:val="21"/>
-          <w:szCs w:val="21"/>
-        </w:rPr>
-        <w:t xml:space="preserve"> avoid inconsistency the Agreement is copyrighted and may only be modified in the following manner. The Agreement Steward reserves the right to publish new versions (including revisions) of this Agreement from time to time. No one other than the Agreement Steward has the right to modify this Agreement. The Eclipse Foundation is the initial Agreement Steward. The Eclipse Foundation may assign the responsibility to serve as the Agreement Steward to a suitable separate entity. Each new version of the Agreement will be given a distinguishing version number. The Program (including Contributions) may always be Distributed subject to the version of the Agreement under which it was received. In addition, after a new version of the Agreement is published, Contributor may elect to Distribute the Program (including its Contributions) under the new version.</w:t>
+        <w:t>Everyone is permitted to copy and distribute copies of this Agreement, but in order to avoid inconsistency the Agreement is copyrighted and may only be modified in the following manner. The Agreement Steward reserves the right to publish new versions (including revisions) of this Agreement from time to time. No one other than the Agreement Steward has the right to modify this Agreement. The Eclipse Foundation is the initial Agreement Steward. The Eclipse Foundation may assign the responsibility to serve as the Agreement Steward to a suitable separate entity. Each new version of the Agreement will be given a distinguishing version number. The Program (including Contributions) may always be Distributed subject to the version of the Agreement under which it was received. In addition, after a new version of the Agreement is published, Contributor may elect to Distribute the Program (including its Contributions) under the new version.</w:t>
       </w:r>
     </w:p>
     <w:p>
@@ -5638,16 +4994,7 @@
           <w:sz w:val="24"/>
           <w:szCs w:val="24"/>
         </w:rPr>
-        <w:t xml:space="preserve">THE SOFTWARE IS PROVIDED "AS IS", WITHOUT WARRANTY OF ANY KIND, EXPRESS OR IMPLIED, INCLUDING BUT NOT LIMITED TO THE WARRANTIES OF MERCHANTABILITY, FITNESS FOR A PARTICULAR PURPOSE AND NONINFRINGEMENT. IN NO EVENT SHALL THE AUTHORS OR COPYRIGHT HOLDERS BE LIABLE FOR ANY CLAIM, DAMAGES OR OTHER LIABILITY, WHETHER IN AN ACTION OF CONTRACT, TORT OR OTHERWISE, ARISING FROM, OUT OF OR IN </w:t>
-      </w:r>
-      <w:r>
-        <w:rPr>
-          <w:rFonts w:ascii="Arial Nova" w:hAnsi="Arial Nova" w:cs="Times New Roman"/>
-          <w:sz w:val="24"/>
-          <w:szCs w:val="24"/>
-        </w:rPr>
-        <w:lastRenderedPageBreak/>
-        <w:t>CONNECTION WITH THE SOFTWARE OR THE USE OR OTHER DEALINGS IN THE SOFTWARE.</w:t>
+        <w:t>THE SOFTWARE IS PROVIDED "AS IS", WITHOUT WARRANTY OF ANY KIND, EXPRESS OR IMPLIED, INCLUDING BUT NOT LIMITED TO THE WARRANTIES OF MERCHANTABILITY, FITNESS FOR A PARTICULAR PURPOSE AND NONINFRINGEMENT. IN NO EVENT SHALL THE AUTHORS OR COPYRIGHT HOLDERS BE LIABLE FOR ANY CLAIM, DAMAGES OR OTHER LIABILITY, WHETHER IN AN ACTION OF CONTRACT, TORT OR OTHERWISE, ARISING FROM, OUT OF OR IN CONNECTION WITH THE SOFTWARE OR THE USE OR OTHER DEALINGS IN THE SOFTWARE.</w:t>
       </w:r>
     </w:p>
     <w:p>
@@ -5804,7 +5151,7 @@
         </mc:Choice>
         <mc:Fallback>
           <w:pict>
-            <v:rect w14:anchorId="70B52E37" id="Rectangle 222" o:spid="_x0000_s1026" style="position:absolute;margin-left:0;margin-top:0;width:580.8pt;height:752.4pt;z-index:251659264;visibility:visible;mso-wrap-style:square;mso-width-percent:950;mso-height-percent:950;mso-wrap-distance-left:9pt;mso-wrap-distance-top:0;mso-wrap-distance-right:9pt;mso-wrap-distance-bottom:0;mso-position-horizontal:center;mso-position-horizontal-relative:page;mso-position-vertical:center;mso-position-vertical-relative:page;mso-width-percent:950;mso-height-percent:950;mso-width-relative:page;mso-height-relative:page;v-text-anchor:middle" o:gfxdata="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" filled="f" strokecolor="#747070 [1614]" strokeweight="1.25pt">
+            <v:rect w14:anchorId="0A3B4434" id="Rectangle 222" o:spid="_x0000_s1026" style="position:absolute;margin-left:0;margin-top:0;width:580.8pt;height:752.4pt;z-index:251659264;visibility:visible;mso-wrap-style:square;mso-width-percent:950;mso-height-percent:950;mso-wrap-distance-left:9pt;mso-wrap-distance-top:0;mso-wrap-distance-right:9pt;mso-wrap-distance-bottom:0;mso-position-horizontal:center;mso-position-horizontal-relative:page;mso-position-vertical:center;mso-position-vertical-relative:page;mso-width-percent:950;mso-height-percent:950;mso-width-relative:page;mso-height-relative:page;v-text-anchor:middle" o:gfxdata="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" filled="f" strokecolor="#747070 [1614]" strokeweight="1.25pt">
               <w10:wrap anchorx="page" anchory="page"/>
             </v:rect>
           </w:pict>
@@ -5826,6 +5173,7 @@
         <w:dataBinding w:prefixMappings="xmlns:ns0='http://schemas.openxmlformats.org/package/2006/metadata/core-properties' xmlns:ns1='http://purl.org/dc/elements/1.1/'" w:xpath="/ns0:coreProperties[1]/ns1:title[1]" w:storeItemID="{6C3C8BC8-F283-45AE-878A-BAB7291924A1}"/>
         <w:text/>
       </w:sdtPr>
+      <w:sdtEndPr/>
       <w:sdtContent>
         <w:r>
           <w:rPr>
@@ -7916,6 +7264,7 @@
     <w:rsid w:val="00751F6D"/>
     <w:rsid w:val="009D1132"/>
     <w:rsid w:val="00C12A7C"/>
+    <w:rsid w:val="00CB12B1"/>
     <w:rsid w:val="00D12A36"/>
     <w:rsid w:val="00DD3267"/>
   </w:rsids>

</xml_diff>